<commit_message>
session,permanent 쿠키 / secure, httponly 옵션
</commit_message>
<xml_diff>
--- a/cookie.docx
+++ b/cookie.docx
@@ -43,14 +43,30 @@
       </w:r>
     </w:p>
     <w:p>
-      <w:r>
-        <w:t xml:space="preserve">Response.writeHead() </w:t>
-      </w:r>
-      <w:r>
-        <w:rPr>
-          <w:rFonts w:hint="eastAsia"/>
-        </w:rPr>
-        <w:t>는 헤드를 작성하는 코드이다.</w:t>
+      <w:proofErr w:type="spellStart"/>
+      <w:r>
+        <w:t>Response.writeHead</w:t>
+      </w:r>
+      <w:proofErr w:type="spellEnd"/>
+      <w:r>
+        <w:t>(</w:t>
+      </w:r>
+      <w:proofErr w:type="gramStart"/>
+      <w:r>
+        <w:t xml:space="preserve">) </w:t>
+      </w:r>
+      <w:r>
+        <w:rPr>
+          <w:rFonts w:hint="eastAsia"/>
+        </w:rPr>
+        <w:t>는</w:t>
+      </w:r>
+      <w:proofErr w:type="gramEnd"/>
+      <w:r>
+        <w:rPr>
+          <w:rFonts w:hint="eastAsia"/>
+        </w:rPr>
+        <w:t xml:space="preserve"> 헤드를 작성하는 코드이다.</w:t>
       </w:r>
       <w:r>
         <w:t xml:space="preserve"> </w:t>
@@ -59,7 +75,21 @@
         <w:rPr>
           <w:rFonts w:hint="eastAsia"/>
         </w:rPr>
-        <w:t>첫번째 인자로 성공이나 에러 실패등의 메시지(</w:t>
+        <w:t xml:space="preserve">첫번째 인자로 성공이나 에러 </w:t>
+      </w:r>
+      <w:proofErr w:type="spellStart"/>
+      <w:r>
+        <w:rPr>
+          <w:rFonts w:hint="eastAsia"/>
+        </w:rPr>
+        <w:t>실패등의</w:t>
+      </w:r>
+      <w:proofErr w:type="spellEnd"/>
+      <w:r>
+        <w:rPr>
+          <w:rFonts w:hint="eastAsia"/>
+        </w:rPr>
+        <w:t xml:space="preserve"> 메시지(</w:t>
       </w:r>
       <w:r>
         <w:t xml:space="preserve">200,404 </w:t>
@@ -111,7 +141,21 @@
         <w:rPr>
           <w:rFonts w:hint="eastAsia"/>
         </w:rPr>
-        <w:t>키를 중복해서 두번사용하는데 이때 v</w:t>
+        <w:t xml:space="preserve">키를 중복해서 </w:t>
+      </w:r>
+      <w:proofErr w:type="spellStart"/>
+      <w:r>
+        <w:rPr>
+          <w:rFonts w:hint="eastAsia"/>
+        </w:rPr>
+        <w:t>두번사용하는데</w:t>
+      </w:r>
+      <w:proofErr w:type="spellEnd"/>
+      <w:r>
+        <w:rPr>
+          <w:rFonts w:hint="eastAsia"/>
+        </w:rPr>
+        <w:t xml:space="preserve"> 이때 v</w:t>
       </w:r>
       <w:r>
         <w:t>alue</w:t>
@@ -125,12 +169,19 @@
     </w:p>
     <w:p/>
     <w:p>
-      <w:r>
-        <w:t>Response.writeHead(</w:t>
-      </w:r>
+      <w:proofErr w:type="spellStart"/>
+      <w:r>
+        <w:t>Response.writeHead</w:t>
+      </w:r>
+      <w:proofErr w:type="spellEnd"/>
+      <w:r>
+        <w:t>(</w:t>
+      </w:r>
+      <w:proofErr w:type="gramStart"/>
       <w:r>
         <w:t>200,{</w:t>
       </w:r>
+      <w:proofErr w:type="gramEnd"/>
       <w:r>
         <w:t>‘</w:t>
       </w:r>
@@ -146,9 +197,19 @@
       <w:r>
         <w:t>‘</w:t>
       </w:r>
-      <w:r>
-        <w:t>yummy_cookie=choco</w:t>
-      </w:r>
+      <w:proofErr w:type="spellStart"/>
+      <w:r>
+        <w:t>yummy_cookie</w:t>
+      </w:r>
+      <w:proofErr w:type="spellEnd"/>
+      <w:r>
+        <w:t>=</w:t>
+      </w:r>
+      <w:proofErr w:type="spellStart"/>
+      <w:r>
+        <w:t>choco</w:t>
+      </w:r>
+      <w:proofErr w:type="spellEnd"/>
       <w:r>
         <w:t>’</w:t>
       </w:r>
@@ -158,8 +219,13 @@
       <w:r>
         <w:t>’</w:t>
       </w:r>
-      <w:r>
-        <w:t>tasty_cookie=strawberry</w:t>
+      <w:proofErr w:type="spellStart"/>
+      <w:r>
+        <w:t>tasty_cookie</w:t>
+      </w:r>
+      <w:proofErr w:type="spellEnd"/>
+      <w:r>
+        <w:t>=strawberry</w:t>
       </w:r>
       <w:r>
         <w:t>’</w:t>
@@ -176,11 +242,19 @@
     </w:p>
     <w:p/>
     <w:p>
-      <w:r>
-        <w:rPr>
-          <w:rFonts w:hint="eastAsia"/>
-        </w:rPr>
-        <w:t xml:space="preserve">웹브라우저는 </w:t>
+      <w:proofErr w:type="spellStart"/>
+      <w:r>
+        <w:rPr>
+          <w:rFonts w:hint="eastAsia"/>
+        </w:rPr>
+        <w:t>웹브라우저는</w:t>
+      </w:r>
+      <w:proofErr w:type="spellEnd"/>
+      <w:r>
+        <w:rPr>
+          <w:rFonts w:hint="eastAsia"/>
+        </w:rPr>
+        <w:t xml:space="preserve"> </w:t>
       </w:r>
       <w:r>
         <w:t xml:space="preserve">request </w:t>
@@ -189,7 +263,21 @@
         <w:rPr>
           <w:rFonts w:hint="eastAsia"/>
         </w:rPr>
-        <w:t xml:space="preserve">헤더에 저장된 쿠키값을 </w:t>
+        <w:t xml:space="preserve">헤더에 저장된 </w:t>
+      </w:r>
+      <w:proofErr w:type="spellStart"/>
+      <w:r>
+        <w:rPr>
+          <w:rFonts w:hint="eastAsia"/>
+        </w:rPr>
+        <w:t>쿠키값을</w:t>
+      </w:r>
+      <w:proofErr w:type="spellEnd"/>
+      <w:r>
+        <w:rPr>
+          <w:rFonts w:hint="eastAsia"/>
+        </w:rPr>
+        <w:t xml:space="preserve"> </w:t>
       </w:r>
       <w:r>
         <w:t>cookie</w:t>
@@ -198,7 +286,21 @@
         <w:rPr>
           <w:rFonts w:hint="eastAsia"/>
         </w:rPr>
-        <w:t>라는 헤더값을 통해 서버로 전송</w:t>
+        <w:t xml:space="preserve">라는 </w:t>
+      </w:r>
+      <w:proofErr w:type="spellStart"/>
+      <w:r>
+        <w:rPr>
+          <w:rFonts w:hint="eastAsia"/>
+        </w:rPr>
+        <w:t>헤더값을</w:t>
+      </w:r>
+      <w:proofErr w:type="spellEnd"/>
+      <w:r>
+        <w:rPr>
+          <w:rFonts w:hint="eastAsia"/>
+        </w:rPr>
+        <w:t xml:space="preserve"> 통해 서버로 전송</w:t>
       </w:r>
     </w:p>
     <w:p/>
@@ -220,11 +322,19 @@
       </w:r>
     </w:p>
     <w:p>
-      <w:r>
-        <w:rPr>
-          <w:rFonts w:hint="eastAsia"/>
-        </w:rPr>
-        <w:t xml:space="preserve">네트워크탭의 </w:t>
+      <w:proofErr w:type="spellStart"/>
+      <w:r>
+        <w:rPr>
+          <w:rFonts w:hint="eastAsia"/>
+        </w:rPr>
+        <w:t>네트워크탭의</w:t>
+      </w:r>
+      <w:proofErr w:type="spellEnd"/>
+      <w:r>
+        <w:rPr>
+          <w:rFonts w:hint="eastAsia"/>
+        </w:rPr>
+        <w:t xml:space="preserve"> </w:t>
       </w:r>
       <w:r>
         <w:t xml:space="preserve">cookies </w:t>
@@ -264,16 +374,32 @@
     </w:p>
     <w:p>
       <w:r>
-        <w:t>console.log(request.headers.cookie);</w:t>
+        <w:t>console.log(</w:t>
+      </w:r>
+      <w:proofErr w:type="spellStart"/>
+      <w:r>
+        <w:t>request.headers.cookie</w:t>
+      </w:r>
+      <w:proofErr w:type="spellEnd"/>
+      <w:r>
+        <w:t>);</w:t>
       </w:r>
       <w:r>
         <w:t xml:space="preserve"> </w:t>
       </w:r>
-      <w:r>
-        <w:rPr>
-          <w:rFonts w:hint="eastAsia"/>
-        </w:rPr>
-        <w:t>를 통해 쿠키를 읽어볼 수 있으나 복수의 쿠키가 들어올 경우 복잡한 형태로 반환된다.</w:t>
+      <w:proofErr w:type="spellStart"/>
+      <w:r>
+        <w:rPr>
+          <w:rFonts w:hint="eastAsia"/>
+        </w:rPr>
+        <w:t>를</w:t>
+      </w:r>
+      <w:proofErr w:type="spellEnd"/>
+      <w:r>
+        <w:rPr>
+          <w:rFonts w:hint="eastAsia"/>
+        </w:rPr>
+        <w:t xml:space="preserve"> 통해 쿠키를 읽어볼 수 있으나 복수의 쿠키가 들어올 경우 복잡한 형태로 반환된다.</w:t>
       </w:r>
     </w:p>
     <w:p>
@@ -288,10 +414,26 @@
         <w:rPr>
           <w:rFonts w:hint="eastAsia"/>
         </w:rPr>
-        <w:t>함수를 통해 제어할 수 있으나 모듈을 설치해 다뤄보도록 한다.</w:t>
-      </w:r>
-      <w:r>
-        <w:t>(npm)</w:t>
+        <w:t xml:space="preserve">함수를 통해 제어할 수 있으나 모듈을 설치해 다뤄보도록 </w:t>
+      </w:r>
+      <w:proofErr w:type="gramStart"/>
+      <w:r>
+        <w:rPr>
+          <w:rFonts w:hint="eastAsia"/>
+        </w:rPr>
+        <w:t>한다.</w:t>
+      </w:r>
+      <w:r>
+        <w:t>(</w:t>
+      </w:r>
+      <w:proofErr w:type="spellStart"/>
+      <w:proofErr w:type="gramEnd"/>
+      <w:r>
+        <w:t>npm</w:t>
+      </w:r>
+      <w:proofErr w:type="spellEnd"/>
+      <w:r>
+        <w:t>)</w:t>
       </w:r>
     </w:p>
     <w:p>
@@ -303,14 +445,24 @@
       </w:r>
     </w:p>
     <w:p>
-      <w:r>
-        <w:t>Npm install -s cookie</w:t>
-      </w:r>
-    </w:p>
-    <w:p>
-      <w:r>
-        <w:t>Var cookie = require(‘cookie’);</w:t>
-      </w:r>
+      <w:proofErr w:type="spellStart"/>
+      <w:r>
+        <w:t>Npm</w:t>
+      </w:r>
+      <w:proofErr w:type="spellEnd"/>
+      <w:r>
+        <w:t xml:space="preserve"> install -s cookie</w:t>
+      </w:r>
+    </w:p>
+    <w:p>
+      <w:r>
+        <w:t>Var cookie = require(‘cookie’</w:t>
+      </w:r>
+      <w:proofErr w:type="gramStart"/>
+      <w:r>
+        <w:t>);</w:t>
+      </w:r>
+      <w:proofErr w:type="gramEnd"/>
     </w:p>
     <w:p>
       <w:r>
@@ -331,9 +483,11 @@
         </w:rPr>
         <w:t xml:space="preserve">메소드를 통해 </w:t>
       </w:r>
+      <w:proofErr w:type="spellStart"/>
       <w:r>
         <w:t>nodejs</w:t>
       </w:r>
+      <w:proofErr w:type="spellEnd"/>
       <w:r>
         <w:rPr>
           <w:rFonts w:hint="eastAsia"/>
@@ -345,16 +499,73 @@
     <w:p>
       <w:r>
         <w:lastRenderedPageBreak/>
-        <w:t>Var cookies = cookie.parse(</w:t>
-      </w:r>
-      <w:r>
-        <w:t>var cookies = {};//조건문 안에서 만들면 밖에서 못쓰므로 미리 만듬</w:t>
-      </w:r>
-    </w:p>
-    <w:p>
-      <w:r>
-        <w:t xml:space="preserve">    if(request.headers.cookie!=undefined)//parse가 undifined를 수용못해서 미리 체크해야함</w:t>
-      </w:r>
+        <w:t xml:space="preserve">Var cookies = </w:t>
+      </w:r>
+      <w:proofErr w:type="spellStart"/>
+      <w:proofErr w:type="gramStart"/>
+      <w:r>
+        <w:t>cookie.parse</w:t>
+      </w:r>
+      <w:proofErr w:type="spellEnd"/>
+      <w:proofErr w:type="gramEnd"/>
+      <w:r>
+        <w:t>(</w:t>
+      </w:r>
+      <w:r>
+        <w:t>var cookies = {};//</w:t>
+      </w:r>
+      <w:proofErr w:type="spellStart"/>
+      <w:r>
+        <w:t>조건문</w:t>
+      </w:r>
+      <w:proofErr w:type="spellEnd"/>
+      <w:r>
+        <w:t xml:space="preserve"> 안에서 만들면 밖에서 못쓰므로 미리 </w:t>
+      </w:r>
+      <w:proofErr w:type="spellStart"/>
+      <w:r>
+        <w:t>만듬</w:t>
+      </w:r>
+      <w:proofErr w:type="spellEnd"/>
+    </w:p>
+    <w:p>
+      <w:r>
+        <w:t xml:space="preserve">    if(</w:t>
+      </w:r>
+      <w:proofErr w:type="spellStart"/>
+      <w:proofErr w:type="gramStart"/>
+      <w:r>
+        <w:t>request.headers</w:t>
+      </w:r>
+      <w:proofErr w:type="gramEnd"/>
+      <w:r>
+        <w:t>.cookie</w:t>
+      </w:r>
+      <w:proofErr w:type="spellEnd"/>
+      <w:r>
+        <w:t xml:space="preserve">!=undefined)//parse가 </w:t>
+      </w:r>
+      <w:proofErr w:type="spellStart"/>
+      <w:r>
+        <w:t>undifined</w:t>
+      </w:r>
+      <w:proofErr w:type="spellEnd"/>
+      <w:r>
+        <w:t xml:space="preserve">를 </w:t>
+      </w:r>
+      <w:proofErr w:type="spellStart"/>
+      <w:r>
+        <w:t>수용못해서</w:t>
+      </w:r>
+      <w:proofErr w:type="spellEnd"/>
+      <w:r>
+        <w:t xml:space="preserve"> 미리 </w:t>
+      </w:r>
+      <w:proofErr w:type="spellStart"/>
+      <w:r>
+        <w:t>체크해야함</w:t>
+      </w:r>
+      <w:proofErr w:type="spellEnd"/>
     </w:p>
     <w:p>
       <w:r>
@@ -363,7 +574,25 @@
     </w:p>
     <w:p>
       <w:r>
-        <w:t xml:space="preserve">        cookies=cookie.parse(request.headers.cookie);</w:t>
+        <w:t xml:space="preserve">        cookies=</w:t>
+      </w:r>
+      <w:proofErr w:type="spellStart"/>
+      <w:proofErr w:type="gramStart"/>
+      <w:r>
+        <w:t>cookie.parse</w:t>
+      </w:r>
+      <w:proofErr w:type="spellEnd"/>
+      <w:proofErr w:type="gramEnd"/>
+      <w:r>
+        <w:t>(</w:t>
+      </w:r>
+      <w:proofErr w:type="spellStart"/>
+      <w:r>
+        <w:t>request.headers.cookie</w:t>
+      </w:r>
+      <w:proofErr w:type="spellEnd"/>
+      <w:r>
+        <w:t>);</w:t>
       </w:r>
     </w:p>
     <w:p>
@@ -373,22 +602,926 @@
       <w:r>
         <w:t xml:space="preserve"> </w:t>
       </w:r>
-      <w:r>
-        <w:t>request.headers.cookie</w:t>
-      </w:r>
+      <w:proofErr w:type="spellStart"/>
+      <w:proofErr w:type="gramStart"/>
+      <w:r>
+        <w:t>request.headers</w:t>
+      </w:r>
+      <w:proofErr w:type="gramEnd"/>
+      <w:r>
+        <w:t>.cookie</w:t>
+      </w:r>
+      <w:proofErr w:type="spellEnd"/>
       <w:r>
         <w:t>);</w:t>
       </w:r>
     </w:p>
     <w:p>
       <w:pPr>
-        <w:rPr>
-          <w:rFonts w:hint="eastAsia"/>
-        </w:rPr>
+        <w:pBdr>
+          <w:bottom w:val="single" w:sz="6" w:space="1" w:color="auto"/>
+        </w:pBdr>
       </w:pPr>
       <w:r>
-        <w:t>Console.log(cookies.yummy_cookie)</w:t>
-      </w:r>
+        <w:t>Console.log(</w:t>
+      </w:r>
+      <w:proofErr w:type="spellStart"/>
+      <w:proofErr w:type="gramStart"/>
+      <w:r>
+        <w:t>cookies.yummy</w:t>
+      </w:r>
+      <w:proofErr w:type="gramEnd"/>
+      <w:r>
+        <w:t>_cookie</w:t>
+      </w:r>
+      <w:proofErr w:type="spellEnd"/>
+      <w:r>
+        <w:t>)</w:t>
+      </w:r>
+    </w:p>
+    <w:p>
+      <w:r>
+        <w:rPr>
+          <w:rFonts w:hint="eastAsia"/>
+        </w:rPr>
+        <w:t>쿠키의 지속</w:t>
+      </w:r>
+    </w:p>
+    <w:p>
+      <w:r>
+        <w:t xml:space="preserve">Session cookies – </w:t>
+      </w:r>
+      <w:r>
+        <w:rPr>
+          <w:rFonts w:hint="eastAsia"/>
+        </w:rPr>
+        <w:t xml:space="preserve">웹 브라우저가 </w:t>
+      </w:r>
+      <w:proofErr w:type="spellStart"/>
+      <w:r>
+        <w:rPr>
+          <w:rFonts w:hint="eastAsia"/>
+        </w:rPr>
+        <w:t>켜져있는</w:t>
+      </w:r>
+      <w:proofErr w:type="spellEnd"/>
+      <w:r>
+        <w:rPr>
+          <w:rFonts w:hint="eastAsia"/>
+        </w:rPr>
+        <w:t xml:space="preserve"> 동안 유효함.</w:t>
+      </w:r>
+      <w:r>
+        <w:t xml:space="preserve"> </w:t>
+      </w:r>
+      <w:proofErr w:type="spellStart"/>
+      <w:r>
+        <w:rPr>
+          <w:rFonts w:hint="eastAsia"/>
+        </w:rPr>
+        <w:t>껏다키면</w:t>
+      </w:r>
+      <w:proofErr w:type="spellEnd"/>
+      <w:r>
+        <w:rPr>
+          <w:rFonts w:hint="eastAsia"/>
+        </w:rPr>
+        <w:t xml:space="preserve"> 사라짐</w:t>
+      </w:r>
+    </w:p>
+    <w:p>
+      <w:r>
+        <w:t xml:space="preserve">Permanent cookies – </w:t>
+      </w:r>
+      <w:r>
+        <w:rPr>
+          <w:rFonts w:hint="eastAsia"/>
+        </w:rPr>
+        <w:t>영구지속.</w:t>
+      </w:r>
+      <w:r>
+        <w:t xml:space="preserve"> </w:t>
+      </w:r>
+      <w:proofErr w:type="spellStart"/>
+      <w:r>
+        <w:rPr>
+          <w:rFonts w:hint="eastAsia"/>
+        </w:rPr>
+        <w:t>껏다</w:t>
+      </w:r>
+      <w:proofErr w:type="spellEnd"/>
+      <w:r>
+        <w:rPr>
+          <w:rFonts w:hint="eastAsia"/>
+        </w:rPr>
+        <w:t xml:space="preserve"> 켜도 남아있음</w:t>
+      </w:r>
+    </w:p>
+    <w:p/>
+    <w:p>
+      <w:r>
+        <w:t>Permanent cookies</w:t>
+      </w:r>
+    </w:p>
+    <w:p>
+      <w:r>
+        <w:t>cookie</w:t>
+      </w:r>
+      <w:r>
+        <w:rPr>
+          <w:rFonts w:hint="eastAsia"/>
+        </w:rPr>
+        <w:t xml:space="preserve">값에 속성으로 </w:t>
+      </w:r>
+      <w:r>
+        <w:t>M</w:t>
+      </w:r>
+      <w:r>
+        <w:t>ax-</w:t>
+      </w:r>
+      <w:r>
+        <w:t>A</w:t>
+      </w:r>
+      <w:r>
+        <w:t xml:space="preserve">ge </w:t>
+      </w:r>
+      <w:r>
+        <w:rPr>
+          <w:rFonts w:hint="eastAsia"/>
+        </w:rPr>
+        <w:t xml:space="preserve">나 </w:t>
+      </w:r>
+      <w:r>
+        <w:rPr>
+          <w:rFonts w:hint="eastAsia"/>
+        </w:rPr>
+        <w:t>E</w:t>
+      </w:r>
+      <w:r>
+        <w:t>xpires</w:t>
+      </w:r>
+      <w:r>
+        <w:rPr>
+          <w:rFonts w:hint="eastAsia"/>
+        </w:rPr>
+        <w:t>를 설정하면 된다</w:t>
+      </w:r>
+      <w:r>
+        <w:t>.</w:t>
+      </w:r>
+    </w:p>
+    <w:p/>
+    <w:p>
+      <w:r>
+        <w:t xml:space="preserve">Expire – </w:t>
+      </w:r>
+      <w:r>
+        <w:rPr>
+          <w:rFonts w:hint="eastAsia"/>
+        </w:rPr>
+        <w:t xml:space="preserve">절대수치 정해진 </w:t>
+      </w:r>
+      <w:proofErr w:type="gramStart"/>
+      <w:r>
+        <w:rPr>
+          <w:rFonts w:hint="eastAsia"/>
+        </w:rPr>
+        <w:t>날 까지</w:t>
+      </w:r>
+      <w:proofErr w:type="gramEnd"/>
+    </w:p>
+    <w:p>
+      <w:r>
+        <w:rPr>
+          <w:rFonts w:hint="eastAsia"/>
+        </w:rPr>
+        <w:t>M</w:t>
+      </w:r>
+      <w:r>
+        <w:t xml:space="preserve">ax-Age – </w:t>
+      </w:r>
+      <w:r>
+        <w:rPr>
+          <w:rFonts w:hint="eastAsia"/>
+        </w:rPr>
+        <w:t>상대수치 현재시점을 기준으로 얼마간 살아있는지</w:t>
+      </w:r>
+    </w:p>
+    <w:p>
+      <w:pPr>
+        <w:widowControl/>
+        <w:shd w:val="clear" w:color="auto" w:fill="1E1E1E"/>
+        <w:wordWrap/>
+        <w:autoSpaceDE/>
+        <w:autoSpaceDN/>
+        <w:spacing w:after="0" w:line="285" w:lineRule="atLeast"/>
+        <w:jc w:val="left"/>
+        <w:rPr>
+          <w:rFonts w:ascii="Consolas" w:eastAsia="굴림" w:hAnsi="Consolas" w:cs="굴림"/>
+          <w:color w:val="D4D4D4"/>
+          <w:kern w:val="0"/>
+          <w:sz w:val="21"/>
+          <w:szCs w:val="21"/>
+        </w:rPr>
+      </w:pPr>
+      <w:proofErr w:type="spellStart"/>
+      <w:proofErr w:type="gramStart"/>
+      <w:r>
+        <w:rPr>
+          <w:rFonts w:ascii="Consolas" w:eastAsia="굴림" w:hAnsi="Consolas" w:cs="굴림"/>
+          <w:color w:val="9CDCFE"/>
+          <w:kern w:val="0"/>
+          <w:sz w:val="21"/>
+          <w:szCs w:val="21"/>
+        </w:rPr>
+        <w:t>response</w:t>
+      </w:r>
+      <w:r>
+        <w:rPr>
+          <w:rFonts w:ascii="Consolas" w:eastAsia="굴림" w:hAnsi="Consolas" w:cs="굴림"/>
+          <w:color w:val="D4D4D4"/>
+          <w:kern w:val="0"/>
+          <w:sz w:val="21"/>
+          <w:szCs w:val="21"/>
+        </w:rPr>
+        <w:t>.</w:t>
+      </w:r>
+      <w:r>
+        <w:rPr>
+          <w:rFonts w:ascii="Consolas" w:eastAsia="굴림" w:hAnsi="Consolas" w:cs="굴림"/>
+          <w:color w:val="DCDCAA"/>
+          <w:kern w:val="0"/>
+          <w:sz w:val="21"/>
+          <w:szCs w:val="21"/>
+        </w:rPr>
+        <w:t>writeHead</w:t>
+      </w:r>
+      <w:proofErr w:type="spellEnd"/>
+      <w:proofErr w:type="gramEnd"/>
+      <w:r>
+        <w:rPr>
+          <w:rFonts w:ascii="Consolas" w:eastAsia="굴림" w:hAnsi="Consolas" w:cs="굴림"/>
+          <w:color w:val="D4D4D4"/>
+          <w:kern w:val="0"/>
+          <w:sz w:val="21"/>
+          <w:szCs w:val="21"/>
+        </w:rPr>
+        <w:t>(</w:t>
+      </w:r>
+      <w:r>
+        <w:rPr>
+          <w:rFonts w:ascii="Consolas" w:eastAsia="굴림" w:hAnsi="Consolas" w:cs="굴림"/>
+          <w:color w:val="B5CEA8"/>
+          <w:kern w:val="0"/>
+          <w:sz w:val="21"/>
+          <w:szCs w:val="21"/>
+        </w:rPr>
+        <w:t>200</w:t>
+      </w:r>
+      <w:r>
+        <w:rPr>
+          <w:rFonts w:ascii="Consolas" w:eastAsia="굴림" w:hAnsi="Consolas" w:cs="굴림"/>
+          <w:color w:val="D4D4D4"/>
+          <w:kern w:val="0"/>
+          <w:sz w:val="21"/>
+          <w:szCs w:val="21"/>
+        </w:rPr>
+        <w:t>,{</w:t>
+      </w:r>
+      <w:r>
+        <w:rPr>
+          <w:rFonts w:ascii="Consolas" w:eastAsia="굴림" w:hAnsi="Consolas" w:cs="굴림"/>
+          <w:color w:val="CE9178"/>
+          <w:kern w:val="0"/>
+          <w:sz w:val="21"/>
+          <w:szCs w:val="21"/>
+        </w:rPr>
+        <w:t>'Set-cookie'</w:t>
+      </w:r>
+      <w:r>
+        <w:rPr>
+          <w:rFonts w:ascii="Consolas" w:eastAsia="굴림" w:hAnsi="Consolas" w:cs="굴림"/>
+          <w:color w:val="9CDCFE"/>
+          <w:kern w:val="0"/>
+          <w:sz w:val="21"/>
+          <w:szCs w:val="21"/>
+        </w:rPr>
+        <w:t>:</w:t>
+      </w:r>
+      <w:r>
+        <w:rPr>
+          <w:rFonts w:ascii="Consolas" w:eastAsia="굴림" w:hAnsi="Consolas" w:cs="굴림"/>
+          <w:color w:val="D4D4D4"/>
+          <w:kern w:val="0"/>
+          <w:sz w:val="21"/>
+          <w:szCs w:val="21"/>
+        </w:rPr>
+        <w:t>[</w:t>
+      </w:r>
+    </w:p>
+    <w:p>
+      <w:pPr>
+        <w:widowControl/>
+        <w:shd w:val="clear" w:color="auto" w:fill="1E1E1E"/>
+        <w:wordWrap/>
+        <w:autoSpaceDE/>
+        <w:autoSpaceDN/>
+        <w:spacing w:after="0" w:line="285" w:lineRule="atLeast"/>
+        <w:jc w:val="left"/>
+        <w:rPr>
+          <w:rFonts w:ascii="Consolas" w:eastAsia="굴림" w:hAnsi="Consolas" w:cs="굴림"/>
+          <w:color w:val="D4D4D4"/>
+          <w:kern w:val="0"/>
+          <w:sz w:val="21"/>
+          <w:szCs w:val="21"/>
+        </w:rPr>
+      </w:pPr>
+      <w:r>
+        <w:rPr>
+          <w:rFonts w:ascii="Consolas" w:eastAsia="굴림" w:hAnsi="Consolas" w:cs="굴림"/>
+          <w:color w:val="D4D4D4"/>
+          <w:kern w:val="0"/>
+          <w:sz w:val="21"/>
+          <w:szCs w:val="21"/>
+        </w:rPr>
+        <w:t>        </w:t>
+      </w:r>
+      <w:r>
+        <w:rPr>
+          <w:rFonts w:ascii="Consolas" w:eastAsia="굴림" w:hAnsi="Consolas" w:cs="굴림"/>
+          <w:color w:val="CE9178"/>
+          <w:kern w:val="0"/>
+          <w:sz w:val="21"/>
+          <w:szCs w:val="21"/>
+        </w:rPr>
+        <w:t>'</w:t>
+      </w:r>
+      <w:proofErr w:type="spellStart"/>
+      <w:r>
+        <w:rPr>
+          <w:rFonts w:ascii="Consolas" w:eastAsia="굴림" w:hAnsi="Consolas" w:cs="굴림"/>
+          <w:color w:val="CE9178"/>
+          <w:kern w:val="0"/>
+          <w:sz w:val="21"/>
+          <w:szCs w:val="21"/>
+        </w:rPr>
+        <w:t>yummy_cookie</w:t>
+      </w:r>
+      <w:proofErr w:type="spellEnd"/>
+      <w:r>
+        <w:rPr>
+          <w:rFonts w:ascii="Consolas" w:eastAsia="굴림" w:hAnsi="Consolas" w:cs="굴림"/>
+          <w:color w:val="CE9178"/>
+          <w:kern w:val="0"/>
+          <w:sz w:val="21"/>
+          <w:szCs w:val="21"/>
+        </w:rPr>
+        <w:t>=</w:t>
+      </w:r>
+      <w:proofErr w:type="spellStart"/>
+      <w:r>
+        <w:rPr>
+          <w:rFonts w:ascii="Consolas" w:eastAsia="굴림" w:hAnsi="Consolas" w:cs="굴림"/>
+          <w:color w:val="CE9178"/>
+          <w:kern w:val="0"/>
+          <w:sz w:val="21"/>
+          <w:szCs w:val="21"/>
+        </w:rPr>
+        <w:t>choco</w:t>
+      </w:r>
+      <w:proofErr w:type="spellEnd"/>
+      <w:r>
+        <w:rPr>
+          <w:rFonts w:ascii="Consolas" w:eastAsia="굴림" w:hAnsi="Consolas" w:cs="굴림"/>
+          <w:color w:val="CE9178"/>
+          <w:kern w:val="0"/>
+          <w:sz w:val="21"/>
+          <w:szCs w:val="21"/>
+        </w:rPr>
+        <w:t>'</w:t>
+      </w:r>
+      <w:r>
+        <w:rPr>
+          <w:rFonts w:ascii="Consolas" w:eastAsia="굴림" w:hAnsi="Consolas" w:cs="굴림"/>
+          <w:color w:val="D4D4D4"/>
+          <w:kern w:val="0"/>
+          <w:sz w:val="21"/>
+          <w:szCs w:val="21"/>
+        </w:rPr>
+        <w:t>,</w:t>
+      </w:r>
+    </w:p>
+    <w:p>
+      <w:pPr>
+        <w:widowControl/>
+        <w:shd w:val="clear" w:color="auto" w:fill="1E1E1E"/>
+        <w:wordWrap/>
+        <w:autoSpaceDE/>
+        <w:autoSpaceDN/>
+        <w:spacing w:after="0" w:line="285" w:lineRule="atLeast"/>
+        <w:jc w:val="left"/>
+        <w:rPr>
+          <w:rFonts w:ascii="Consolas" w:eastAsia="굴림" w:hAnsi="Consolas" w:cs="굴림"/>
+          <w:color w:val="D4D4D4"/>
+          <w:kern w:val="0"/>
+          <w:sz w:val="21"/>
+          <w:szCs w:val="21"/>
+        </w:rPr>
+      </w:pPr>
+      <w:r>
+        <w:rPr>
+          <w:rFonts w:ascii="Consolas" w:eastAsia="굴림" w:hAnsi="Consolas" w:cs="굴림"/>
+          <w:color w:val="D4D4D4"/>
+          <w:kern w:val="0"/>
+          <w:sz w:val="21"/>
+          <w:szCs w:val="21"/>
+        </w:rPr>
+        <w:t>        </w:t>
+      </w:r>
+      <w:r>
+        <w:rPr>
+          <w:rFonts w:ascii="Consolas" w:eastAsia="굴림" w:hAnsi="Consolas" w:cs="굴림"/>
+          <w:color w:val="CE9178"/>
+          <w:kern w:val="0"/>
+          <w:sz w:val="21"/>
+          <w:szCs w:val="21"/>
+        </w:rPr>
+        <w:t>'</w:t>
+      </w:r>
+      <w:proofErr w:type="spellStart"/>
+      <w:r>
+        <w:rPr>
+          <w:rFonts w:ascii="Consolas" w:eastAsia="굴림" w:hAnsi="Consolas" w:cs="굴림"/>
+          <w:color w:val="CE9178"/>
+          <w:kern w:val="0"/>
+          <w:sz w:val="21"/>
+          <w:szCs w:val="21"/>
+        </w:rPr>
+        <w:t>tasty_cookie</w:t>
+      </w:r>
+      <w:proofErr w:type="spellEnd"/>
+      <w:r>
+        <w:rPr>
+          <w:rFonts w:ascii="Consolas" w:eastAsia="굴림" w:hAnsi="Consolas" w:cs="굴림"/>
+          <w:color w:val="CE9178"/>
+          <w:kern w:val="0"/>
+          <w:sz w:val="21"/>
+          <w:szCs w:val="21"/>
+        </w:rPr>
+        <w:t>=</w:t>
+      </w:r>
+      <w:proofErr w:type="spellStart"/>
+      <w:r>
+        <w:rPr>
+          <w:rFonts w:ascii="Consolas" w:eastAsia="굴림" w:hAnsi="Consolas" w:cs="굴림"/>
+          <w:color w:val="CE9178"/>
+          <w:kern w:val="0"/>
+          <w:sz w:val="21"/>
+          <w:szCs w:val="21"/>
+        </w:rPr>
+        <w:t>strawbarry</w:t>
+      </w:r>
+      <w:proofErr w:type="spellEnd"/>
+      <w:r>
+        <w:rPr>
+          <w:rFonts w:ascii="Consolas" w:eastAsia="굴림" w:hAnsi="Consolas" w:cs="굴림"/>
+          <w:color w:val="CE9178"/>
+          <w:kern w:val="0"/>
+          <w:sz w:val="21"/>
+          <w:szCs w:val="21"/>
+        </w:rPr>
+        <w:t>'</w:t>
+      </w:r>
+      <w:r>
+        <w:rPr>
+          <w:rFonts w:ascii="Consolas" w:eastAsia="굴림" w:hAnsi="Consolas" w:cs="굴림"/>
+          <w:color w:val="D4D4D4"/>
+          <w:kern w:val="0"/>
+          <w:sz w:val="21"/>
+          <w:szCs w:val="21"/>
+        </w:rPr>
+        <w:t>,</w:t>
+      </w:r>
+    </w:p>
+    <w:p>
+      <w:pPr>
+        <w:widowControl/>
+        <w:shd w:val="clear" w:color="auto" w:fill="1E1E1E"/>
+        <w:wordWrap/>
+        <w:autoSpaceDE/>
+        <w:autoSpaceDN/>
+        <w:spacing w:after="0" w:line="285" w:lineRule="atLeast"/>
+        <w:jc w:val="left"/>
+        <w:rPr>
+          <w:rFonts w:ascii="Consolas" w:eastAsia="굴림" w:hAnsi="Consolas" w:cs="굴림" w:hint="eastAsia"/>
+          <w:color w:val="D4D4D4"/>
+          <w:kern w:val="0"/>
+          <w:sz w:val="21"/>
+          <w:szCs w:val="21"/>
+        </w:rPr>
+      </w:pPr>
+      <w:r>
+        <w:rPr>
+          <w:rFonts w:ascii="Consolas" w:eastAsia="굴림" w:hAnsi="Consolas" w:cs="굴림"/>
+          <w:color w:val="D4D4D4"/>
+          <w:kern w:val="0"/>
+          <w:sz w:val="21"/>
+          <w:szCs w:val="21"/>
+        </w:rPr>
+        <w:t>        </w:t>
+      </w:r>
+      <w:r>
+        <w:rPr>
+          <w:rFonts w:ascii="Consolas" w:eastAsia="굴림" w:hAnsi="Consolas" w:cs="굴림"/>
+          <w:color w:val="CE9178"/>
+          <w:kern w:val="0"/>
+          <w:sz w:val="21"/>
+          <w:szCs w:val="21"/>
+        </w:rPr>
+        <w:t>`Permanent=cookies; Max-Age=</w:t>
+      </w:r>
+      <w:r>
+        <w:rPr>
+          <w:rFonts w:ascii="Consolas" w:eastAsia="굴림" w:hAnsi="Consolas" w:cs="굴림"/>
+          <w:color w:val="569CD6"/>
+          <w:kern w:val="0"/>
+          <w:sz w:val="21"/>
+          <w:szCs w:val="21"/>
+        </w:rPr>
+        <w:t>${</w:t>
+      </w:r>
+      <w:r>
+        <w:rPr>
+          <w:rFonts w:ascii="Consolas" w:eastAsia="굴림" w:hAnsi="Consolas" w:cs="굴림"/>
+          <w:color w:val="B5CEA8"/>
+          <w:kern w:val="0"/>
+          <w:sz w:val="21"/>
+          <w:szCs w:val="21"/>
+        </w:rPr>
+        <w:t>60</w:t>
+      </w:r>
+      <w:r>
+        <w:rPr>
+          <w:rFonts w:ascii="Consolas" w:eastAsia="굴림" w:hAnsi="Consolas" w:cs="굴림"/>
+          <w:color w:val="D4D4D4"/>
+          <w:kern w:val="0"/>
+          <w:sz w:val="21"/>
+          <w:szCs w:val="21"/>
+        </w:rPr>
+        <w:t>*</w:t>
+      </w:r>
+      <w:r>
+        <w:rPr>
+          <w:rFonts w:ascii="Consolas" w:eastAsia="굴림" w:hAnsi="Consolas" w:cs="굴림"/>
+          <w:color w:val="B5CEA8"/>
+          <w:kern w:val="0"/>
+          <w:sz w:val="21"/>
+          <w:szCs w:val="21"/>
+        </w:rPr>
+        <w:t>60</w:t>
+      </w:r>
+      <w:r>
+        <w:rPr>
+          <w:rFonts w:ascii="Consolas" w:eastAsia="굴림" w:hAnsi="Consolas" w:cs="굴림"/>
+          <w:color w:val="D4D4D4"/>
+          <w:kern w:val="0"/>
+          <w:sz w:val="21"/>
+          <w:szCs w:val="21"/>
+        </w:rPr>
+        <w:t>*</w:t>
+      </w:r>
+      <w:r>
+        <w:rPr>
+          <w:rFonts w:ascii="Consolas" w:eastAsia="굴림" w:hAnsi="Consolas" w:cs="굴림"/>
+          <w:color w:val="B5CEA8"/>
+          <w:kern w:val="0"/>
+          <w:sz w:val="21"/>
+          <w:szCs w:val="21"/>
+        </w:rPr>
+        <w:t>24</w:t>
+      </w:r>
+      <w:r>
+        <w:rPr>
+          <w:rFonts w:ascii="Consolas" w:eastAsia="굴림" w:hAnsi="Consolas" w:cs="굴림"/>
+          <w:color w:val="D4D4D4"/>
+          <w:kern w:val="0"/>
+          <w:sz w:val="21"/>
+          <w:szCs w:val="21"/>
+        </w:rPr>
+        <w:t>*</w:t>
+      </w:r>
+      <w:r>
+        <w:rPr>
+          <w:rFonts w:ascii="Consolas" w:eastAsia="굴림" w:hAnsi="Consolas" w:cs="굴림"/>
+          <w:color w:val="B5CEA8"/>
+          <w:kern w:val="0"/>
+          <w:sz w:val="21"/>
+          <w:szCs w:val="21"/>
+        </w:rPr>
+        <w:t>30</w:t>
+      </w:r>
+      <w:r>
+        <w:rPr>
+          <w:rFonts w:ascii="Consolas" w:eastAsia="굴림" w:hAnsi="Consolas" w:cs="굴림"/>
+          <w:color w:val="569CD6"/>
+          <w:kern w:val="0"/>
+          <w:sz w:val="21"/>
+          <w:szCs w:val="21"/>
+        </w:rPr>
+        <w:t>}</w:t>
+      </w:r>
+      <w:r>
+        <w:rPr>
+          <w:rFonts w:ascii="Consolas" w:eastAsia="굴림" w:hAnsi="Consolas" w:cs="굴림"/>
+          <w:color w:val="CE9178"/>
+          <w:kern w:val="0"/>
+          <w:sz w:val="21"/>
+          <w:szCs w:val="21"/>
+        </w:rPr>
+        <w:t>`</w:t>
+      </w:r>
+      <w:r>
+        <w:rPr>
+          <w:rFonts w:ascii="Consolas" w:eastAsia="굴림" w:hAnsi="Consolas" w:cs="굴림"/>
+          <w:color w:val="CE9178"/>
+          <w:kern w:val="0"/>
+          <w:sz w:val="21"/>
+          <w:szCs w:val="21"/>
+        </w:rPr>
+        <w:t>//1</w:t>
+      </w:r>
+      <w:r>
+        <w:rPr>
+          <w:rFonts w:ascii="Consolas" w:eastAsia="굴림" w:hAnsi="Consolas" w:cs="굴림" w:hint="eastAsia"/>
+          <w:color w:val="CE9178"/>
+          <w:kern w:val="0"/>
+          <w:sz w:val="21"/>
+          <w:szCs w:val="21"/>
+        </w:rPr>
+        <w:t>달</w:t>
+      </w:r>
+    </w:p>
+    <w:p>
+      <w:pPr>
+        <w:widowControl/>
+        <w:shd w:val="clear" w:color="auto" w:fill="1E1E1E"/>
+        <w:wordWrap/>
+        <w:autoSpaceDE/>
+        <w:autoSpaceDN/>
+        <w:spacing w:after="0" w:line="285" w:lineRule="atLeast"/>
+        <w:jc w:val="left"/>
+        <w:rPr>
+          <w:rFonts w:ascii="Consolas" w:eastAsia="굴림" w:hAnsi="Consolas" w:cs="굴림"/>
+          <w:color w:val="D4D4D4"/>
+          <w:kern w:val="0"/>
+          <w:sz w:val="21"/>
+          <w:szCs w:val="21"/>
+        </w:rPr>
+      </w:pPr>
+      <w:r>
+        <w:rPr>
+          <w:rFonts w:ascii="Consolas" w:eastAsia="굴림" w:hAnsi="Consolas" w:cs="굴림"/>
+          <w:color w:val="D4D4D4"/>
+          <w:kern w:val="0"/>
+          <w:sz w:val="21"/>
+          <w:szCs w:val="21"/>
+        </w:rPr>
+        <w:t>    ]});</w:t>
+      </w:r>
+    </w:p>
+    <w:p/>
+    <w:p>
+      <w:r>
+        <w:t>Secure</w:t>
+      </w:r>
+    </w:p>
+    <w:p>
+      <w:pPr>
+        <w:widowControl/>
+        <w:shd w:val="clear" w:color="auto" w:fill="1E1E1E"/>
+        <w:wordWrap/>
+        <w:autoSpaceDE/>
+        <w:autoSpaceDN/>
+        <w:spacing w:after="0" w:line="285" w:lineRule="atLeast"/>
+        <w:jc w:val="left"/>
+        <w:rPr>
+          <w:rFonts w:ascii="Consolas" w:eastAsia="굴림" w:hAnsi="Consolas" w:cs="굴림"/>
+          <w:color w:val="D4D4D4"/>
+          <w:kern w:val="0"/>
+          <w:sz w:val="21"/>
+          <w:szCs w:val="21"/>
+        </w:rPr>
+      </w:pPr>
+      <w:r>
+        <w:rPr>
+          <w:rFonts w:ascii="Consolas" w:eastAsia="굴림" w:hAnsi="Consolas" w:cs="굴림"/>
+          <w:color w:val="CE9178"/>
+          <w:kern w:val="0"/>
+          <w:sz w:val="21"/>
+          <w:szCs w:val="21"/>
+        </w:rPr>
+        <w:t>'Secure=</w:t>
+      </w:r>
+      <w:proofErr w:type="spellStart"/>
+      <w:proofErr w:type="gramStart"/>
+      <w:r>
+        <w:rPr>
+          <w:rFonts w:ascii="Consolas" w:eastAsia="굴림" w:hAnsi="Consolas" w:cs="굴림"/>
+          <w:color w:val="CE9178"/>
+          <w:kern w:val="0"/>
+          <w:sz w:val="21"/>
+          <w:szCs w:val="21"/>
+        </w:rPr>
+        <w:t>Secure;Secure</w:t>
+      </w:r>
+      <w:proofErr w:type="spellEnd"/>
+      <w:proofErr w:type="gramEnd"/>
+      <w:r>
+        <w:rPr>
+          <w:rFonts w:ascii="Consolas" w:eastAsia="굴림" w:hAnsi="Consolas" w:cs="굴림"/>
+          <w:color w:val="CE9178"/>
+          <w:kern w:val="0"/>
+          <w:sz w:val="21"/>
+          <w:szCs w:val="21"/>
+        </w:rPr>
+        <w:t>'</w:t>
+      </w:r>
+    </w:p>
+    <w:p>
+      <w:r>
+        <w:rPr>
+          <w:rFonts w:hint="eastAsia"/>
+        </w:rPr>
+        <w:t xml:space="preserve">개발자 도구로 보면 </w:t>
+      </w:r>
+      <w:r>
+        <w:t>response</w:t>
+      </w:r>
+      <w:r>
+        <w:rPr>
+          <w:rFonts w:hint="eastAsia"/>
+        </w:rPr>
+        <w:t xml:space="preserve">에는 나오는데 </w:t>
+      </w:r>
+      <w:r>
+        <w:t>request</w:t>
+      </w:r>
+      <w:r>
+        <w:rPr>
+          <w:rFonts w:hint="eastAsia"/>
+        </w:rPr>
+        <w:t>의 헤더에는 표시되지 않는다.</w:t>
+      </w:r>
+    </w:p>
+    <w:p>
+      <w:r>
+        <w:rPr>
+          <w:rFonts w:hint="eastAsia"/>
+        </w:rPr>
+        <w:t xml:space="preserve">이 쿠키는 </w:t>
+      </w:r>
+      <w:r>
+        <w:t xml:space="preserve">https </w:t>
+      </w:r>
+      <w:r>
+        <w:rPr>
+          <w:rFonts w:hint="eastAsia"/>
+        </w:rPr>
+        <w:t xml:space="preserve">상에서만 보이기 때문 </w:t>
+      </w:r>
+      <w:r>
+        <w:t>(</w:t>
+      </w:r>
+      <w:r>
+        <w:rPr>
+          <w:rFonts w:hint="eastAsia"/>
+        </w:rPr>
+        <w:t xml:space="preserve">현시점까지는 </w:t>
+      </w:r>
+      <w:r>
+        <w:t>http</w:t>
+      </w:r>
+      <w:r>
+        <w:rPr>
+          <w:rFonts w:hint="eastAsia"/>
+        </w:rPr>
+        <w:t>환경이다)</w:t>
+      </w:r>
+    </w:p>
+    <w:p>
+      <w:r>
+        <w:rPr>
+          <w:rFonts w:hint="eastAsia"/>
+        </w:rPr>
+        <w:t>h</w:t>
+      </w:r>
+      <w:r>
+        <w:t>ttps</w:t>
+      </w:r>
+      <w:r>
+        <w:rPr>
+          <w:rFonts w:hint="eastAsia"/>
+        </w:rPr>
+        <w:t xml:space="preserve">는 </w:t>
+      </w:r>
+      <w:r>
+        <w:t>http+</w:t>
+      </w:r>
+      <w:r>
+        <w:rPr>
+          <w:rFonts w:hint="eastAsia"/>
+        </w:rPr>
+        <w:t>보안 이기 때문에 쿠키를 훔쳐가는 사태를 방지해준다</w:t>
+      </w:r>
+    </w:p>
+    <w:p/>
+    <w:p/>
+    <w:p>
+      <w:proofErr w:type="spellStart"/>
+      <w:r>
+        <w:rPr>
+          <w:rFonts w:hint="eastAsia"/>
+        </w:rPr>
+        <w:lastRenderedPageBreak/>
+        <w:t>H</w:t>
+      </w:r>
+      <w:r>
+        <w:t>ttpOnly</w:t>
+      </w:r>
+      <w:proofErr w:type="spellEnd"/>
+      <w:r>
+        <w:t xml:space="preserve"> – </w:t>
+      </w:r>
+      <w:r>
+        <w:rPr>
+          <w:rFonts w:hint="eastAsia"/>
+        </w:rPr>
+        <w:t xml:space="preserve">웹 </w:t>
+      </w:r>
+      <w:proofErr w:type="spellStart"/>
+      <w:r>
+        <w:rPr>
+          <w:rFonts w:hint="eastAsia"/>
+        </w:rPr>
+        <w:t>브라워저와</w:t>
+      </w:r>
+      <w:proofErr w:type="spellEnd"/>
+      <w:r>
+        <w:rPr>
+          <w:rFonts w:hint="eastAsia"/>
+        </w:rPr>
+        <w:t xml:space="preserve"> 웹서버가 통신할 때만 쿠키를 알 수 있다.</w:t>
+      </w:r>
+    </w:p>
+    <w:p>
+      <w:r>
+        <w:rPr>
+          <w:rFonts w:hint="eastAsia"/>
+        </w:rPr>
+        <w:t xml:space="preserve">대충 도중에 </w:t>
+      </w:r>
+      <w:proofErr w:type="spellStart"/>
+      <w:r>
+        <w:t>javascript</w:t>
+      </w:r>
+      <w:proofErr w:type="spellEnd"/>
+      <w:r>
+        <w:rPr>
+          <w:rFonts w:hint="eastAsia"/>
+        </w:rPr>
+        <w:t xml:space="preserve">로 중간에서 장난 </w:t>
+      </w:r>
+      <w:proofErr w:type="spellStart"/>
+      <w:r>
+        <w:rPr>
+          <w:rFonts w:hint="eastAsia"/>
+        </w:rPr>
+        <w:t>못치게</w:t>
+      </w:r>
+      <w:proofErr w:type="spellEnd"/>
+      <w:r>
+        <w:rPr>
+          <w:rFonts w:hint="eastAsia"/>
+        </w:rPr>
+        <w:t xml:space="preserve"> 하려고 쓴다.</w:t>
+      </w:r>
+      <w:r>
+        <w:t xml:space="preserve"> </w:t>
+      </w:r>
+      <w:r>
+        <w:rPr>
+          <w:rFonts w:hint="eastAsia"/>
+        </w:rPr>
+        <w:t>정도</w:t>
+      </w:r>
+    </w:p>
+    <w:p/>
+    <w:p>
+      <w:pPr>
+        <w:rPr>
+          <w:rFonts w:hint="eastAsia"/>
+        </w:rPr>
+      </w:pPr>
     </w:p>
     <w:sectPr>
       <w:pgSz w:w="11906" w:h="16838"/>

</xml_diff>